<commit_message>
Updated document for ID and new interface changes
</commit_message>
<xml_diff>
--- a/docs/development/Sage300SDK_FinderArchitecture.docx
+++ b/docs/development/Sage300SDK_FinderArchitecture.docx
@@ -132,8 +132,6 @@
         <w:t>Contents</w:t>
       </w:r>
     </w:p>
-    <w:bookmarkStart w:id="0" w:name="_GoBack"/>
-    <w:bookmarkEnd w:id="0"/>
     <w:p>
       <w:pPr>
         <w:pStyle w:val="TOC1"/>
@@ -1777,12 +1775,12 @@
         <w:pStyle w:val="SAGEHeading1"/>
         <w:framePr w:h="1096" w:hRule="exact" w:wrap="around"/>
       </w:pPr>
-      <w:bookmarkStart w:id="1" w:name="_Toc7620539"/>
+      <w:bookmarkStart w:id="0" w:name="_Toc7620539"/>
       <w:r>
         <w:lastRenderedPageBreak/>
         <w:t>Introduction</w:t>
       </w:r>
-      <w:bookmarkEnd w:id="1"/>
+      <w:bookmarkEnd w:id="0"/>
       <w:r>
         <w:fldChar w:fldCharType="begin"/>
       </w:r>
@@ -1817,9 +1815,35 @@
       <w:pPr>
         <w:pStyle w:val="SAGEHeading2"/>
       </w:pPr>
-      <w:bookmarkStart w:id="2" w:name="_Toc7620540"/>
+      <w:bookmarkStart w:id="1" w:name="_Toc7620540"/>
       <w:r>
         <w:t>Too much code</w:t>
+      </w:r>
+      <w:bookmarkEnd w:id="1"/>
+    </w:p>
+    <w:p>
+      <w:pPr>
+        <w:pStyle w:val="SAGEBodyText"/>
+      </w:pPr>
+      <w:r>
+        <w:t>There is simply too much code required to setup a finder in the web screens. The entity’s internal finder controller can range anywhere from 300 lines to over 4000 lines. And, that is just to define the controller. In the entity’s JavaScript file, there is setup code, event call- backs and logic dealing with the selected or returned record.</w:t>
+      </w:r>
+    </w:p>
+    <w:p>
+      <w:pPr>
+        <w:pStyle w:val="SAGEBodyText"/>
+      </w:pPr>
+      <w:r>
+        <w:t>There are over 227 internal finder controllers for the Sage modules. And, third party modules further add to this number.</w:t>
+      </w:r>
+    </w:p>
+    <w:p>
+      <w:pPr>
+        <w:pStyle w:val="SAGEHeading2"/>
+      </w:pPr>
+      <w:bookmarkStart w:id="2" w:name="_Toc7620541"/>
+      <w:r>
+        <w:t>Too much complex and redundant code</w:t>
       </w:r>
       <w:bookmarkEnd w:id="2"/>
     </w:p>
@@ -1828,24 +1852,16 @@
         <w:pStyle w:val="SAGEBodyText"/>
       </w:pPr>
       <w:r>
-        <w:t>There is simply too much code required to setup a finder in the web screens. The entity’s internal finder controller can range anywhere from 300 lines to over 4000 lines. And, that is just to define the controller. In the entity’s JavaScript file, there is setup code, event call- backs and logic dealing with the selected or returned record.</w:t>
+        <w:t>As just stated, not only is there too much code, but the code that is present is redundant in that is must specify what columns to use, their sizes, descriptions and other such information that is obtainable via other means such as the MVC model.</w:t>
       </w:r>
     </w:p>
     <w:p>
       <w:pPr>
-        <w:pStyle w:val="SAGEBodyText"/>
-      </w:pPr>
-      <w:r>
-        <w:t>There are over 227 internal finder controllers for the Sage modules. And, third party modules further add to this number.</w:t>
-      </w:r>
-    </w:p>
-    <w:p>
-      <w:pPr>
         <w:pStyle w:val="SAGEHeading2"/>
       </w:pPr>
-      <w:bookmarkStart w:id="3" w:name="_Toc7620541"/>
-      <w:r>
-        <w:t>Too much complex and redundant code</w:t>
+      <w:bookmarkStart w:id="3" w:name="_Toc7620542"/>
+      <w:r>
+        <w:t>Customization</w:t>
       </w:r>
       <w:bookmarkEnd w:id="3"/>
     </w:p>
@@ -1854,63 +1870,43 @@
         <w:pStyle w:val="SAGEBodyText"/>
       </w:pPr>
       <w:r>
-        <w:t>As just stated, not only is there too much code, but the code that is present is redundant in that is must specify what columns to use, their sizes, descriptions and other such information that is obtainable via other means such as the MVC model.</w:t>
+        <w:t>It is possible for a third party to add a Sage finder to their module’s web screen. They must add Sage’s 6 assemblies for a module to their web project to implement the finder.</w:t>
       </w:r>
     </w:p>
     <w:p>
       <w:pPr>
-        <w:pStyle w:val="SAGEHeading2"/>
-      </w:pPr>
-      <w:bookmarkStart w:id="4" w:name="_Toc7620542"/>
-      <w:r>
-        <w:t>Customization</w:t>
-      </w:r>
-      <w:bookmarkEnd w:id="4"/>
+        <w:pStyle w:val="SAGEBodyText"/>
+      </w:pPr>
+      <w:r>
+        <w:t xml:space="preserve">The customization mechanism for the web screens is different than that of the VB desktop. </w:t>
+      </w:r>
     </w:p>
     <w:p>
       <w:pPr>
         <w:pStyle w:val="SAGEBodyText"/>
       </w:pPr>
       <w:r>
-        <w:t>It is possible for a third party to add a Sage finder to their module’s web screen. They must add Sage’s 6 assemblies for a module to their web project to implement the finder.</w:t>
+        <w:t>However</w:t>
+      </w:r>
+      <w:r>
+        <w:t xml:space="preserve">, a third party is unable to add one of their finders to a Sage web screen via the current customization process. Plus, a third party is not able to discover other </w:t>
+      </w:r>
+      <w:r>
+        <w:t>third party</w:t>
+      </w:r>
+      <w:r>
+        <w:t xml:space="preserve"> finder ids for the purpose of adding their finder to a screen.</w:t>
       </w:r>
     </w:p>
     <w:p>
       <w:pPr>
-        <w:pStyle w:val="SAGEBodyText"/>
-      </w:pPr>
-      <w:r>
-        <w:t xml:space="preserve">The customization mechanism for the web screens is different than that of the VB desktop. </w:t>
-      </w:r>
-    </w:p>
-    <w:p>
-      <w:pPr>
-        <w:pStyle w:val="SAGEBodyText"/>
-      </w:pPr>
-      <w:r>
-        <w:t>However</w:t>
-      </w:r>
-      <w:r>
-        <w:t xml:space="preserve">, a third party is unable to add one of their finders to a Sage web screen via the current customization process. Plus, a third party is not able to discover other </w:t>
-      </w:r>
-      <w:proofErr w:type="gramStart"/>
-      <w:r>
-        <w:t>third party</w:t>
-      </w:r>
-      <w:proofErr w:type="gramEnd"/>
-      <w:r>
-        <w:t xml:space="preserve"> finder ids for the purpose of adding their finder to a screen.</w:t>
-      </w:r>
-    </w:p>
-    <w:p>
-      <w:pPr>
         <w:pStyle w:val="SAGEHeading2"/>
       </w:pPr>
-      <w:bookmarkStart w:id="5" w:name="_Toc7620543"/>
+      <w:bookmarkStart w:id="4" w:name="_Toc7620543"/>
       <w:r>
         <w:t>Inefficient</w:t>
       </w:r>
-      <w:bookmarkEnd w:id="5"/>
+      <w:bookmarkEnd w:id="4"/>
     </w:p>
     <w:p>
       <w:pPr>
@@ -2009,13 +2005,13 @@
       <w:pPr>
         <w:pStyle w:val="SAGEHeading2"/>
       </w:pPr>
-      <w:bookmarkStart w:id="6" w:name="_Toc524610069"/>
-      <w:bookmarkStart w:id="7" w:name="_Toc7620544"/>
+      <w:bookmarkStart w:id="5" w:name="_Toc524610069"/>
+      <w:bookmarkStart w:id="6" w:name="_Toc7620544"/>
       <w:r>
         <w:t>Dynamic Finders</w:t>
       </w:r>
+      <w:bookmarkEnd w:id="5"/>
       <w:bookmarkEnd w:id="6"/>
-      <w:bookmarkEnd w:id="7"/>
     </w:p>
     <w:p>
       <w:pPr>
@@ -2035,7 +2031,7 @@
         <w:pStyle w:val="SAGEHeading1"/>
         <w:framePr w:h="1276" w:hRule="exact" w:wrap="around"/>
       </w:pPr>
-      <w:bookmarkStart w:id="8" w:name="_Toc7620545"/>
+      <w:bookmarkStart w:id="7" w:name="_Toc7620545"/>
       <w:r>
         <w:lastRenderedPageBreak/>
         <w:t>Workflow</w:t>
@@ -2043,7 +2039,7 @@
       <w:r>
         <w:t xml:space="preserve"> Diagram</w:t>
       </w:r>
-      <w:bookmarkEnd w:id="8"/>
+      <w:bookmarkEnd w:id="7"/>
     </w:p>
     <w:p>
       <w:pPr>
@@ -2125,100 +2121,121 @@
         <w:pStyle w:val="SAGEHeading1"/>
         <w:framePr w:h="1231" w:hRule="exact" w:wrap="around"/>
       </w:pPr>
-      <w:bookmarkStart w:id="9" w:name="_Toc7620546"/>
+      <w:bookmarkStart w:id="8" w:name="_Toc7620546"/>
       <w:r>
         <w:lastRenderedPageBreak/>
         <w:t>Overview</w:t>
+      </w:r>
+      <w:bookmarkEnd w:id="8"/>
+    </w:p>
+    <w:p>
+      <w:pPr>
+        <w:pStyle w:val="SAGEBodyText"/>
+      </w:pPr>
+      <w:r>
+        <w:t>The new finder has been completely re-imagined addressing the pain points discussed in the Introduction section</w:t>
+      </w:r>
+      <w:r>
+        <w:t>:</w:t>
+      </w:r>
+    </w:p>
+    <w:p>
+      <w:pPr>
+        <w:pStyle w:val="SAGEBullet1"/>
+      </w:pPr>
+      <w:r>
+        <w:t>Minimal Code</w:t>
+      </w:r>
+    </w:p>
+    <w:p>
+      <w:pPr>
+        <w:pStyle w:val="SAGEBullet1"/>
+      </w:pPr>
+      <w:r>
+        <w:t>Elimination of complex and redundant code</w:t>
+      </w:r>
+    </w:p>
+    <w:p>
+      <w:pPr>
+        <w:pStyle w:val="SAGEBullet1"/>
+      </w:pPr>
+      <w:r>
+        <w:t>Customization</w:t>
+      </w:r>
+    </w:p>
+    <w:p>
+      <w:pPr>
+        <w:pStyle w:val="SAGEBullet1"/>
+      </w:pPr>
+      <w:r>
+        <w:t>Dynamic creation</w:t>
+      </w:r>
+    </w:p>
+    <w:p>
+      <w:pPr>
+        <w:pStyle w:val="SAGEBullet1"/>
+      </w:pPr>
+      <w:r>
+        <w:t>Efficient</w:t>
+      </w:r>
+    </w:p>
+    <w:p>
+      <w:pPr>
+        <w:pStyle w:val="SAGEBodyText"/>
+      </w:pPr>
+      <w:r>
+        <w:t>It is now possible to invoke a finder with a single line of JavaScript code</w:t>
+      </w:r>
+      <w:r>
+        <w:t>. However, most implementations will consist of several lines of code.</w:t>
+      </w:r>
+    </w:p>
+    <w:p>
+      <w:pPr>
+        <w:pStyle w:val="SAGEAdmonitionWarning"/>
+      </w:pPr>
+      <w:r>
+        <w:t>The existing web finder will continue working and will remain unless it is manually replaced</w:t>
+      </w:r>
+    </w:p>
+    <w:p>
+      <w:pPr>
+        <w:pStyle w:val="SAGEHeading2"/>
+      </w:pPr>
+      <w:bookmarkStart w:id="9" w:name="_Toc7620547"/>
+      <w:r>
+        <w:t>New Finder Files</w:t>
       </w:r>
       <w:bookmarkEnd w:id="9"/>
     </w:p>
     <w:p>
       <w:pPr>
-        <w:pStyle w:val="SAGEBodyText"/>
-      </w:pPr>
-      <w:r>
-        <w:t>The new finder has been completely re-imagined addressing the pain points discussed in the Introduction section</w:t>
-      </w:r>
-      <w:r>
-        <w:t>:</w:t>
-      </w:r>
-    </w:p>
-    <w:p>
-      <w:pPr>
-        <w:pStyle w:val="SAGEBullet1"/>
-      </w:pPr>
-      <w:r>
-        <w:t>Minimal Code</w:t>
-      </w:r>
-    </w:p>
-    <w:p>
-      <w:pPr>
-        <w:pStyle w:val="SAGEBullet1"/>
-      </w:pPr>
-      <w:r>
-        <w:t>Elimination of complex and redundant code</w:t>
-      </w:r>
-    </w:p>
-    <w:p>
-      <w:pPr>
-        <w:pStyle w:val="SAGEBullet1"/>
-      </w:pPr>
-      <w:r>
-        <w:t>Customization</w:t>
-      </w:r>
-    </w:p>
-    <w:p>
-      <w:pPr>
-        <w:pStyle w:val="SAGEBullet1"/>
-      </w:pPr>
-      <w:r>
-        <w:t>Dynamic creation</w:t>
-      </w:r>
-    </w:p>
-    <w:p>
-      <w:pPr>
-        <w:pStyle w:val="SAGEBullet1"/>
-      </w:pPr>
-      <w:r>
-        <w:t>Efficient</w:t>
-      </w:r>
-    </w:p>
-    <w:p>
-      <w:pPr>
-        <w:pStyle w:val="SAGEBodyText"/>
-      </w:pPr>
-      <w:r>
-        <w:t>It is now possible to invoke a finder with a single line of JavaScript code</w:t>
-      </w:r>
-      <w:r>
-        <w:t>. However, most implementations will consist of several lines of code.</w:t>
-      </w:r>
-    </w:p>
-    <w:p>
-      <w:pPr>
-        <w:pStyle w:val="SAGEAdmonitionWarning"/>
-      </w:pPr>
-      <w:r>
-        <w:t>The existing web finder will continue working and will remain unless it is manually replaced</w:t>
-      </w:r>
-    </w:p>
-    <w:p>
-      <w:pPr>
-        <w:pStyle w:val="SAGEHeading2"/>
-      </w:pPr>
-      <w:bookmarkStart w:id="10" w:name="_Toc7620547"/>
-      <w:r>
-        <w:t>New Finder Files</w:t>
+        <w:pStyle w:val="SAGEHeading3"/>
+      </w:pPr>
+      <w:bookmarkStart w:id="10" w:name="_Toc7620548"/>
+      <w:r>
+        <w:t>…Common.Plugin.ViewFinder.js</w:t>
       </w:r>
       <w:bookmarkEnd w:id="10"/>
     </w:p>
     <w:p>
       <w:pPr>
+        <w:pStyle w:val="SAGEBodyText"/>
+      </w:pPr>
+      <w:r>
+        <w:t>The main JavaScript class which contains the viewFinderHelper</w:t>
+      </w:r>
+      <w:r>
+        <w:t xml:space="preserve"> which is used to setup the finder on a screen.</w:t>
+      </w:r>
+    </w:p>
+    <w:p>
+      <w:pPr>
         <w:pStyle w:val="SAGEHeading3"/>
       </w:pPr>
-      <w:bookmarkStart w:id="11" w:name="_Toc7620548"/>
-      <w:r>
-        <w:t>…Common.Plugin.ViewFinder.js</w:t>
+      <w:bookmarkStart w:id="11" w:name="_Toc7620549"/>
+      <w:r>
+        <w:t>…Common.Plugin.ViewFinderProperties.js</w:t>
       </w:r>
       <w:bookmarkEnd w:id="11"/>
     </w:p>
@@ -2227,19 +2244,46 @@
         <w:pStyle w:val="SAGEBodyText"/>
       </w:pPr>
       <w:r>
-        <w:t>The main JavaScript class which contains the viewFinderHelper</w:t>
-      </w:r>
-      <w:r>
-        <w:t xml:space="preserve"> which is used to setup the finder on a screen.</w:t>
+        <w:t xml:space="preserve">The JavaScript class containing the </w:t>
+      </w:r>
+      <w:r>
+        <w:t>Sage defined finders</w:t>
+      </w:r>
+      <w:r>
+        <w:t>.</w:t>
       </w:r>
     </w:p>
     <w:p>
       <w:pPr>
+        <w:pStyle w:val="SAGEBodyText"/>
+      </w:pPr>
+      <w:r>
+        <w:t>Third party Partners and ISVs will need to create a JavaScript library where they define their finders and then bundle this with their application.</w:t>
+      </w:r>
+    </w:p>
+    <w:p>
+      <w:pPr>
+        <w:pStyle w:val="SAGEBodyText"/>
+      </w:pPr>
+      <w:r>
+        <w:t>Third party customizations can dynamically define their customizations or include them in the customization JavaScript.</w:t>
+      </w:r>
+    </w:p>
+    <w:p>
+      <w:pPr>
+        <w:pStyle w:val="SAGEAdmonitionWarning"/>
+      </w:pPr>
+      <w:r>
+        <w:t>The 2019.2 version will have a minimal amount of definitions and the number of definitions will be expanded in future releases.</w:t>
+      </w:r>
+    </w:p>
+    <w:p>
+      <w:pPr>
         <w:pStyle w:val="SAGEHeading3"/>
       </w:pPr>
-      <w:bookmarkStart w:id="12" w:name="_Toc7620549"/>
-      <w:r>
-        <w:t>…Common.Plugin.ViewFinderProperties.js</w:t>
+      <w:bookmarkStart w:id="12" w:name="_Toc7620550"/>
+      <w:r>
+        <w:t>…Common.ViewFinderGrid.js</w:t>
       </w:r>
       <w:bookmarkEnd w:id="12"/>
     </w:p>
@@ -2248,88 +2292,40 @@
         <w:pStyle w:val="SAGEBodyText"/>
       </w:pPr>
       <w:r>
-        <w:t xml:space="preserve">The JavaScript class containing the </w:t>
-      </w:r>
-      <w:r>
-        <w:t>Sage defined finders</w:t>
-      </w:r>
-      <w:r>
-        <w:t>.</w:t>
+        <w:t>The JavaScript class supporting the finder screen.</w:t>
       </w:r>
     </w:p>
     <w:p>
       <w:pPr>
         <w:pStyle w:val="SAGEBodyText"/>
       </w:pPr>
-      <w:r>
-        <w:t>Third party Partners and ISVs will need to create a JavaScript library where they define their finders and then bundle this with their application.</w:t>
-      </w:r>
     </w:p>
     <w:p>
       <w:pPr>
         <w:pStyle w:val="SAGEBodyText"/>
       </w:pPr>
-      <w:r>
-        <w:t>Third party customizations can dynamically define their customizations or include them in the customization JavaScript.</w:t>
-      </w:r>
     </w:p>
     <w:p>
       <w:pPr>
-        <w:pStyle w:val="SAGEAdmonitionWarning"/>
-      </w:pPr>
-      <w:r>
-        <w:t>The 2019.2 version will have a minimal amount of definitions and the number of definitions will be expanded in future releases.</w:t>
-      </w:r>
-    </w:p>
-    <w:p>
-      <w:pPr>
-        <w:pStyle w:val="SAGEHeading3"/>
-      </w:pPr>
-      <w:bookmarkStart w:id="13" w:name="_Toc7620550"/>
-      <w:r>
-        <w:t>…Common.ViewFinderGrid.js</w:t>
+        <w:pStyle w:val="SAGEHeading1"/>
+        <w:framePr w:w="0" w:hRule="auto" w:wrap="auto" w:vAnchor="margin" w:hAnchor="text" w:yAlign="inline"/>
+      </w:pPr>
+      <w:bookmarkStart w:id="13" w:name="_Toc7620551"/>
+      <w:r>
+        <w:lastRenderedPageBreak/>
+        <w:t>Interface</w:t>
       </w:r>
       <w:bookmarkEnd w:id="13"/>
     </w:p>
     <w:p>
       <w:pPr>
-        <w:pStyle w:val="SAGEBodyText"/>
-      </w:pPr>
-      <w:r>
-        <w:t>The JavaScript class supporting the finder screen.</w:t>
-      </w:r>
-    </w:p>
-    <w:p>
-      <w:pPr>
-        <w:pStyle w:val="SAGEBodyText"/>
-      </w:pPr>
-    </w:p>
-    <w:p>
-      <w:pPr>
-        <w:pStyle w:val="SAGEBodyText"/>
-      </w:pPr>
-    </w:p>
-    <w:p>
-      <w:pPr>
-        <w:pStyle w:val="SAGEHeading1"/>
-        <w:framePr w:w="0" w:hRule="auto" w:wrap="auto" w:vAnchor="margin" w:hAnchor="text" w:yAlign="inline"/>
-      </w:pPr>
-      <w:bookmarkStart w:id="14" w:name="_Toc7620551"/>
-      <w:r>
-        <w:lastRenderedPageBreak/>
-        <w:t>Interface</w:t>
+        <w:pStyle w:val="SAGEHeading2"/>
+      </w:pPr>
+      <w:bookmarkStart w:id="14" w:name="_Toc7620552"/>
+      <w:r>
+        <w:t>Old Interface</w:t>
       </w:r>
       <w:bookmarkEnd w:id="14"/>
-    </w:p>
-    <w:p>
-      <w:pPr>
-        <w:pStyle w:val="SAGEHeading2"/>
-      </w:pPr>
-      <w:bookmarkStart w:id="15" w:name="_Toc7620552"/>
-      <w:r>
-        <w:t>Old Interface</w:t>
-      </w:r>
-      <w:bookmarkEnd w:id="15"/>
     </w:p>
     <w:tbl>
       <w:tblPr>
@@ -2437,11 +2433,11 @@
       <w:pPr>
         <w:pStyle w:val="SAGEHeading2"/>
       </w:pPr>
-      <w:bookmarkStart w:id="16" w:name="_Toc7620553"/>
+      <w:bookmarkStart w:id="15" w:name="_Toc7620553"/>
       <w:r>
         <w:t>New interface</w:t>
       </w:r>
-      <w:bookmarkEnd w:id="16"/>
+      <w:bookmarkEnd w:id="15"/>
     </w:p>
     <w:p>
       <w:pPr>
@@ -3964,6 +3960,1333 @@
     </w:p>
     <w:p>
       <w:pPr>
+        <w:pStyle w:val="SAGEBodyText"/>
+      </w:pPr>
+    </w:p>
+    <w:p>
+      <w:pPr>
+        <w:pStyle w:val="SAGEBodyText"/>
+      </w:pPr>
+    </w:p>
+    <w:tbl>
+      <w:tblPr>
+        <w:tblStyle w:val="TableGrid"/>
+        <w:tblW w:w="0" w:type="auto"/>
+        <w:tblLook w:val="04A0" w:firstRow="1" w:lastRow="0" w:firstColumn="1" w:lastColumn="0" w:noHBand="0" w:noVBand="1"/>
+      </w:tblPr>
+      <w:tblGrid>
+        <w:gridCol w:w="1742"/>
+        <w:gridCol w:w="2283"/>
+        <w:gridCol w:w="5183"/>
+      </w:tblGrid>
+      <w:tr>
+        <w:tc>
+          <w:tcPr>
+            <w:tcW w:w="9208" w:type="dxa"/>
+            <w:gridSpan w:val="3"/>
+          </w:tcPr>
+          <w:p>
+            <w:pPr>
+              <w:pStyle w:val="SAGEBodyText"/>
+              <w:rPr>
+                <w:sz w:val="28"/>
+                <w:szCs w:val="28"/>
+              </w:rPr>
+            </w:pPr>
+            <w:r>
+              <w:rPr>
+                <w:b/>
+                <w:i/>
+                <w:sz w:val="28"/>
+                <w:szCs w:val="28"/>
+              </w:rPr>
+              <w:t>sg.viewFinderHelper.setViewFinder</w:t>
+            </w:r>
+            <w:r>
+              <w:rPr>
+                <w:b/>
+                <w:i/>
+                <w:sz w:val="28"/>
+                <w:szCs w:val="28"/>
+              </w:rPr>
+              <w:t>Ex</w:t>
+            </w:r>
+            <w:r>
+              <w:rPr>
+                <w:sz w:val="28"/>
+                <w:szCs w:val="28"/>
+              </w:rPr>
+              <w:t>(</w:t>
+            </w:r>
+            <w:r>
+              <w:rPr>
+                <w:b/>
+                <w:i/>
+                <w:sz w:val="28"/>
+                <w:szCs w:val="28"/>
+              </w:rPr>
+              <w:t>id</w:t>
+            </w:r>
+            <w:r>
+              <w:rPr>
+                <w:sz w:val="28"/>
+                <w:szCs w:val="28"/>
+              </w:rPr>
+              <w:t xml:space="preserve">, </w:t>
+            </w:r>
+            <w:r>
+              <w:rPr>
+                <w:b/>
+                <w:i/>
+                <w:sz w:val="28"/>
+                <w:szCs w:val="28"/>
+              </w:rPr>
+              <w:t>parent</w:t>
+            </w:r>
+            <w:r>
+              <w:rPr>
+                <w:sz w:val="28"/>
+                <w:szCs w:val="28"/>
+              </w:rPr>
+              <w:t xml:space="preserve">, </w:t>
+            </w:r>
+            <w:r>
+              <w:rPr>
+                <w:b/>
+                <w:i/>
+                <w:sz w:val="28"/>
+                <w:szCs w:val="28"/>
+              </w:rPr>
+              <w:t>finderProperties</w:t>
+            </w:r>
+            <w:r>
+              <w:rPr>
+                <w:sz w:val="28"/>
+                <w:szCs w:val="28"/>
+              </w:rPr>
+              <w:t xml:space="preserve">, </w:t>
+            </w:r>
+            <w:r>
+              <w:rPr>
+                <w:b/>
+                <w:i/>
+                <w:sz w:val="28"/>
+                <w:szCs w:val="28"/>
+              </w:rPr>
+              <w:t>on</w:t>
+            </w:r>
+            <w:r>
+              <w:rPr>
+                <w:b/>
+                <w:i/>
+                <w:sz w:val="28"/>
+                <w:szCs w:val="28"/>
+              </w:rPr>
+              <w:t xml:space="preserve">SuccessCallBack, </w:t>
+            </w:r>
+            <w:r>
+              <w:rPr>
+                <w:b/>
+                <w:i/>
+                <w:sz w:val="28"/>
+                <w:szCs w:val="28"/>
+              </w:rPr>
+              <w:t>onCancelCallback</w:t>
+            </w:r>
+            <w:r>
+              <w:rPr>
+                <w:b/>
+                <w:i/>
+                <w:sz w:val="28"/>
+                <w:szCs w:val="28"/>
+              </w:rPr>
+              <w:t>, filterAcation</w:t>
+            </w:r>
+            <w:r>
+              <w:rPr>
+                <w:sz w:val="28"/>
+                <w:szCs w:val="28"/>
+              </w:rPr>
+              <w:t xml:space="preserve">, </w:t>
+            </w:r>
+            <w:r>
+              <w:rPr>
+                <w:b/>
+                <w:i/>
+                <w:sz w:val="28"/>
+                <w:szCs w:val="28"/>
+              </w:rPr>
+              <w:t>height</w:t>
+            </w:r>
+            <w:r>
+              <w:rPr>
+                <w:sz w:val="28"/>
+                <w:szCs w:val="28"/>
+              </w:rPr>
+              <w:t xml:space="preserve">, </w:t>
+            </w:r>
+            <w:r>
+              <w:rPr>
+                <w:b/>
+                <w:i/>
+                <w:sz w:val="28"/>
+                <w:szCs w:val="28"/>
+              </w:rPr>
+              <w:t>top</w:t>
+            </w:r>
+            <w:r>
+              <w:rPr>
+                <w:sz w:val="28"/>
+                <w:szCs w:val="28"/>
+              </w:rPr>
+              <w:t>)</w:t>
+            </w:r>
+          </w:p>
+        </w:tc>
+      </w:tr>
+      <w:tr>
+        <w:tc>
+          <w:tcPr>
+            <w:tcW w:w="1795" w:type="dxa"/>
+          </w:tcPr>
+          <w:p>
+            <w:pPr>
+              <w:pStyle w:val="SAGETitleDate"/>
+              <w:jc w:val="center"/>
+              <w:rPr>
+                <w:b/>
+                <w:color w:val="7030A0"/>
+              </w:rPr>
+            </w:pPr>
+            <w:r>
+              <w:rPr>
+                <w:b/>
+                <w:color w:val="7030A0"/>
+              </w:rPr>
+              <w:t>Description</w:t>
+            </w:r>
+          </w:p>
+        </w:tc>
+        <w:tc>
+          <w:tcPr>
+            <w:tcW w:w="7413" w:type="dxa"/>
+            <w:gridSpan w:val="2"/>
+          </w:tcPr>
+          <w:p>
+            <w:pPr>
+              <w:pStyle w:val="SAGEBodyText"/>
+            </w:pPr>
+            <w:r>
+              <w:t>Set the finder for use</w:t>
+            </w:r>
+          </w:p>
+        </w:tc>
+      </w:tr>
+      <w:tr>
+        <w:tc>
+          <w:tcPr>
+            <w:tcW w:w="1795" w:type="dxa"/>
+          </w:tcPr>
+          <w:p>
+            <w:pPr>
+              <w:pStyle w:val="SAGETitleDate"/>
+              <w:jc w:val="center"/>
+              <w:rPr>
+                <w:b/>
+                <w:color w:val="7030A0"/>
+              </w:rPr>
+            </w:pPr>
+            <w:r>
+              <w:rPr>
+                <w:b/>
+                <w:color w:val="7030A0"/>
+              </w:rPr>
+              <w:t>Parameters</w:t>
+            </w:r>
+          </w:p>
+        </w:tc>
+        <w:tc>
+          <w:tcPr>
+            <w:tcW w:w="1890" w:type="dxa"/>
+          </w:tcPr>
+          <w:p>
+            <w:pPr>
+              <w:pStyle w:val="SAGETitleDate"/>
+              <w:jc w:val="center"/>
+              <w:rPr>
+                <w:color w:val="auto"/>
+              </w:rPr>
+            </w:pPr>
+            <w:r>
+              <w:rPr>
+                <w:b/>
+                <w:i/>
+                <w:color w:val="auto"/>
+              </w:rPr>
+              <w:t>id</w:t>
+            </w:r>
+          </w:p>
+        </w:tc>
+        <w:tc>
+          <w:tcPr>
+            <w:tcW w:w="5523" w:type="dxa"/>
+          </w:tcPr>
+          <w:p>
+            <w:pPr>
+              <w:pStyle w:val="SAGEBodyText"/>
+            </w:pPr>
+            <w:r>
+              <w:t xml:space="preserve">(Required) </w:t>
+            </w:r>
+            <w:r>
+              <w:t>The id of the finder button</w:t>
+            </w:r>
+          </w:p>
+        </w:tc>
+      </w:tr>
+      <w:tr>
+        <w:tc>
+          <w:tcPr>
+            <w:tcW w:w="1795" w:type="dxa"/>
+          </w:tcPr>
+          <w:p>
+            <w:pPr>
+              <w:pStyle w:val="SAGETitleDate"/>
+              <w:jc w:val="center"/>
+              <w:rPr>
+                <w:b/>
+                <w:color w:val="7030A0"/>
+              </w:rPr>
+            </w:pPr>
+          </w:p>
+        </w:tc>
+        <w:tc>
+          <w:tcPr>
+            <w:tcW w:w="1890" w:type="dxa"/>
+          </w:tcPr>
+          <w:p>
+            <w:pPr>
+              <w:pStyle w:val="SAGETitleDate"/>
+              <w:jc w:val="center"/>
+              <w:rPr>
+                <w:b/>
+                <w:i/>
+                <w:color w:val="auto"/>
+              </w:rPr>
+            </w:pPr>
+            <w:r>
+              <w:rPr>
+                <w:b/>
+                <w:i/>
+                <w:color w:val="auto"/>
+              </w:rPr>
+              <w:t>parent</w:t>
+            </w:r>
+          </w:p>
+        </w:tc>
+        <w:tc>
+          <w:tcPr>
+            <w:tcW w:w="5523" w:type="dxa"/>
+          </w:tcPr>
+          <w:p>
+            <w:pPr>
+              <w:pStyle w:val="SAGEBodyText"/>
+            </w:pPr>
+            <w:r>
+              <w:t>(Required) The parent can either be the id of the parent control (textbox associated with finder) or a callback function.</w:t>
+            </w:r>
+          </w:p>
+          <w:p>
+            <w:pPr>
+              <w:pStyle w:val="SAGEBodyText"/>
+            </w:pPr>
+            <w:r>
+              <w:t>If it is the parent control, the finder will set the selected value from the finder into this control and then will trigger the ‘change’ event, which forces the screen to execute the standard and existing logic to retrieve the record for screen population.</w:t>
+            </w:r>
+          </w:p>
+          <w:p>
+            <w:pPr>
+              <w:pStyle w:val="SAGEBodyText"/>
+              <w:rPr>
+                <w:i/>
+              </w:rPr>
+            </w:pPr>
+            <w:r>
+              <w:t xml:space="preserve">If it is a </w:t>
+            </w:r>
+            <w:r>
+              <w:t>callback</w:t>
+            </w:r>
+            <w:r>
+              <w:t xml:space="preserve"> function, the finder will invoke the function if a record is selected and passes the selected value(s) to the function. The developer is now responsible for what the screen does</w:t>
+            </w:r>
+          </w:p>
+        </w:tc>
+      </w:tr>
+      <w:tr>
+        <w:tc>
+          <w:tcPr>
+            <w:tcW w:w="1795" w:type="dxa"/>
+          </w:tcPr>
+          <w:p>
+            <w:pPr>
+              <w:pStyle w:val="SAGETitleDate"/>
+              <w:jc w:val="center"/>
+              <w:rPr>
+                <w:b/>
+                <w:color w:val="7030A0"/>
+              </w:rPr>
+            </w:pPr>
+          </w:p>
+        </w:tc>
+        <w:tc>
+          <w:tcPr>
+            <w:tcW w:w="1890" w:type="dxa"/>
+          </w:tcPr>
+          <w:p>
+            <w:pPr>
+              <w:pStyle w:val="SAGETitleDate"/>
+              <w:jc w:val="center"/>
+              <w:rPr>
+                <w:b/>
+                <w:i/>
+                <w:color w:val="auto"/>
+              </w:rPr>
+            </w:pPr>
+            <w:r>
+              <w:rPr>
+                <w:b/>
+                <w:i/>
+                <w:color w:val="auto"/>
+              </w:rPr>
+              <w:t>finderProperties</w:t>
+            </w:r>
+          </w:p>
+        </w:tc>
+        <w:tc>
+          <w:tcPr>
+            <w:tcW w:w="5523" w:type="dxa"/>
+          </w:tcPr>
+          <w:p>
+            <w:pPr>
+              <w:pStyle w:val="SAGEBodyText"/>
+            </w:pPr>
+            <w:r>
+              <w:t xml:space="preserve">(Required) The finderProperties </w:t>
+            </w:r>
+            <w:r>
+              <w:t xml:space="preserve">can </w:t>
+            </w:r>
+            <w:r>
+              <w:t xml:space="preserve">either </w:t>
+            </w:r>
+            <w:r>
+              <w:t xml:space="preserve">be a callback function or an object that defines the finder </w:t>
+            </w:r>
+            <w:r>
+              <w:t>properties</w:t>
+            </w:r>
+            <w:r>
+              <w:t xml:space="preserve">. </w:t>
+            </w:r>
+          </w:p>
+          <w:p>
+            <w:pPr>
+              <w:pStyle w:val="SAGEBodyText"/>
+            </w:pPr>
+            <w:r>
+              <w:t xml:space="preserve">The </w:t>
+            </w:r>
+            <w:r>
+              <w:t>following properties are available:</w:t>
+            </w:r>
+          </w:p>
+          <w:p>
+            <w:pPr>
+              <w:pStyle w:val="SAGEBullet1"/>
+            </w:pPr>
+            <w:r>
+              <w:rPr>
+                <w:b/>
+              </w:rPr>
+              <w:t>viewID</w:t>
+            </w:r>
+            <w:r>
+              <w:t xml:space="preserve"> </w:t>
+            </w:r>
+            <w:r>
+              <w:t>(Required)</w:t>
+            </w:r>
+          </w:p>
+          <w:p>
+            <w:pPr>
+              <w:pStyle w:val="SAGEBullet1"/>
+              <w:numPr>
+                <w:ilvl w:val="1"/>
+                <w:numId w:val="4"/>
+              </w:numPr>
+            </w:pPr>
+            <w:r>
+              <w:t xml:space="preserve">Sets </w:t>
+            </w:r>
+            <w:r>
+              <w:t xml:space="preserve">the </w:t>
+            </w:r>
+            <w:r>
+              <w:t>ROTO ID for the finder use (i.e. AP0006)</w:t>
+            </w:r>
+          </w:p>
+          <w:p>
+            <w:pPr>
+              <w:pStyle w:val="SAGEBullet1"/>
+            </w:pPr>
+            <w:r>
+              <w:rPr>
+                <w:b/>
+              </w:rPr>
+              <w:t>viewOrder</w:t>
+            </w:r>
+            <w:r>
+              <w:t xml:space="preserve"> </w:t>
+            </w:r>
+            <w:r>
+              <w:t>(Required)</w:t>
+            </w:r>
+          </w:p>
+          <w:p>
+            <w:pPr>
+              <w:pStyle w:val="SAGEBullet1"/>
+              <w:numPr>
+                <w:ilvl w:val="1"/>
+                <w:numId w:val="4"/>
+              </w:numPr>
+            </w:pPr>
+            <w:r>
+              <w:t>Sets</w:t>
+            </w:r>
+            <w:r>
+              <w:t xml:space="preserve"> </w:t>
+            </w:r>
+            <w:r>
+              <w:t>which i</w:t>
+            </w:r>
+            <w:r>
+              <w:t>ndex to use</w:t>
+            </w:r>
+            <w:r>
+              <w:t xml:space="preserve"> on the business entity (i.e. 0)</w:t>
+            </w:r>
+          </w:p>
+          <w:p>
+            <w:pPr>
+              <w:pStyle w:val="SAGEBullet1"/>
+            </w:pPr>
+            <w:r>
+              <w:rPr>
+                <w:b/>
+              </w:rPr>
+              <w:t>displayFieldNames</w:t>
+            </w:r>
+            <w:r>
+              <w:t xml:space="preserve"> (Required)</w:t>
+            </w:r>
+          </w:p>
+          <w:p>
+            <w:pPr>
+              <w:pStyle w:val="SAGEBullet1"/>
+              <w:numPr>
+                <w:ilvl w:val="1"/>
+                <w:numId w:val="4"/>
+              </w:numPr>
+            </w:pPr>
+            <w:r>
+              <w:t>Sets the fields to be displayed</w:t>
+            </w:r>
+          </w:p>
+          <w:p>
+            <w:pPr>
+              <w:pStyle w:val="SAGEBullet1"/>
+              <w:numPr>
+                <w:ilvl w:val="1"/>
+                <w:numId w:val="4"/>
+              </w:numPr>
+            </w:pPr>
+            <w:r>
+              <w:lastRenderedPageBreak/>
+              <w:t xml:space="preserve">These fields will also appear in the dropdown list of the popup for further filtering. (i.e. </w:t>
+            </w:r>
+            <w:r>
+              <w:t>["ACCTSET", "TEXTDESC", "SWACTV", "DATEINACTV", "DATELASTMN", "CURRCODE"]</w:t>
+            </w:r>
+            <w:r>
+              <w:t>)</w:t>
+            </w:r>
+          </w:p>
+          <w:p>
+            <w:pPr>
+              <w:pStyle w:val="SAGEBullet1"/>
+            </w:pPr>
+            <w:r>
+              <w:rPr>
+                <w:b/>
+              </w:rPr>
+              <w:t>returnFieldNames</w:t>
+            </w:r>
+            <w:r>
+              <w:t xml:space="preserve"> </w:t>
+            </w:r>
+            <w:r>
+              <w:t>(Required)</w:t>
+            </w:r>
+          </w:p>
+          <w:p>
+            <w:pPr>
+              <w:pStyle w:val="SAGEBullet1"/>
+              <w:numPr>
+                <w:ilvl w:val="1"/>
+                <w:numId w:val="4"/>
+              </w:numPr>
+            </w:pPr>
+            <w:r>
+              <w:t>Sets the field(s) to be returned (i.e. [</w:t>
+            </w:r>
+            <w:r>
+              <w:t>"ACCTSET"</w:t>
+            </w:r>
+            <w:r>
+              <w:t>])</w:t>
+            </w:r>
+          </w:p>
+          <w:p>
+            <w:pPr>
+              <w:pStyle w:val="SAGEBullet1"/>
+            </w:pPr>
+            <w:r>
+              <w:rPr>
+                <w:b/>
+              </w:rPr>
+              <w:t>initKeyValues</w:t>
+            </w:r>
+            <w:r>
+              <w:t xml:space="preserve"> (Optional)</w:t>
+            </w:r>
+          </w:p>
+          <w:p>
+            <w:pPr>
+              <w:pStyle w:val="SAGEBullet1"/>
+              <w:numPr>
+                <w:ilvl w:val="1"/>
+                <w:numId w:val="4"/>
+              </w:numPr>
+            </w:pPr>
+            <w:r>
+              <w:t>Sets the initial values for the key field(s). If omitted, the finder search from the beginning of the table. (i.e. [“USA”] )</w:t>
+            </w:r>
+          </w:p>
+          <w:p>
+            <w:pPr>
+              <w:pStyle w:val="SAGEBullet1"/>
+            </w:pPr>
+            <w:r>
+              <w:rPr>
+                <w:b/>
+              </w:rPr>
+              <w:t>f</w:t>
+            </w:r>
+            <w:r>
+              <w:rPr>
+                <w:b/>
+              </w:rPr>
+              <w:t>ilter</w:t>
+            </w:r>
+            <w:r>
+              <w:t xml:space="preserve"> (Optional)</w:t>
+            </w:r>
+          </w:p>
+          <w:p>
+            <w:pPr>
+              <w:pStyle w:val="SAGEBullet1"/>
+              <w:numPr>
+                <w:ilvl w:val="1"/>
+                <w:numId w:val="4"/>
+              </w:numPr>
+            </w:pPr>
+            <w:r>
+              <w:t>Sets</w:t>
+            </w:r>
+            <w:r>
+              <w:t xml:space="preserve"> a hidden filter where the finder </w:t>
+            </w:r>
+            <w:r>
+              <w:t xml:space="preserve">will further </w:t>
+            </w:r>
+            <w:r>
+              <w:t xml:space="preserve">restrict the search scope </w:t>
+            </w:r>
+            <w:r>
+              <w:t xml:space="preserve">in additional to the filter </w:t>
+            </w:r>
+            <w:r>
+              <w:t>specif</w:t>
+            </w:r>
+            <w:r>
+              <w:t>ied</w:t>
+            </w:r>
+            <w:r>
+              <w:t xml:space="preserve"> </w:t>
+            </w:r>
+            <w:r>
+              <w:t>in</w:t>
+            </w:r>
+            <w:r>
+              <w:t xml:space="preserve"> the finder </w:t>
+            </w:r>
+            <w:r>
+              <w:t xml:space="preserve">screen (i.e. </w:t>
+            </w:r>
+            <w:r>
+              <w:t>“DELETE = 0”</w:t>
+            </w:r>
+            <w:r>
+              <w:t>)</w:t>
+            </w:r>
+          </w:p>
+          <w:p>
+            <w:pPr>
+              <w:pStyle w:val="SAGEBullet1"/>
+            </w:pPr>
+            <w:r>
+              <w:rPr>
+                <w:b/>
+                <w:color w:val="000000"/>
+              </w:rPr>
+              <w:t>parentValAsInitKey</w:t>
+            </w:r>
+            <w:r>
+              <w:rPr>
+                <w:color w:val="000000"/>
+              </w:rPr>
+              <w:t xml:space="preserve"> (</w:t>
+            </w:r>
+            <w:r>
+              <w:rPr>
+                <w:color w:val="000000"/>
+              </w:rPr>
+              <w:t>Optional)</w:t>
+            </w:r>
+          </w:p>
+          <w:p>
+            <w:pPr>
+              <w:pStyle w:val="SAGEBullet1"/>
+              <w:numPr>
+                <w:ilvl w:val="1"/>
+                <w:numId w:val="4"/>
+              </w:numPr>
+            </w:pPr>
+            <w:r>
+              <w:t>Default to true</w:t>
+            </w:r>
+          </w:p>
+          <w:p>
+            <w:pPr>
+              <w:pStyle w:val="SAGEBullet1"/>
+              <w:numPr>
+                <w:ilvl w:val="1"/>
+                <w:numId w:val="4"/>
+              </w:numPr>
+            </w:pPr>
+            <w:r>
+              <w:t xml:space="preserve">When set to </w:t>
+            </w:r>
+            <w:r>
+              <w:t>true</w:t>
+            </w:r>
+            <w:r>
+              <w:t xml:space="preserve">, the value in the parent control </w:t>
+            </w:r>
+            <w:r>
+              <w:t xml:space="preserve">will be used </w:t>
+            </w:r>
+            <w:r>
+              <w:t>as the initial key</w:t>
+            </w:r>
+            <w:r>
+              <w:t>/search</w:t>
+            </w:r>
+            <w:r>
+              <w:t xml:space="preserve"> value. </w:t>
+            </w:r>
+          </w:p>
+          <w:p>
+            <w:pPr>
+              <w:pStyle w:val="SAGEBullet1"/>
+              <w:numPr>
+                <w:ilvl w:val="2"/>
+                <w:numId w:val="4"/>
+              </w:numPr>
+            </w:pPr>
+            <w:r>
+              <w:t>This o</w:t>
+            </w:r>
+            <w:r>
+              <w:t xml:space="preserve">nly works for </w:t>
+            </w:r>
+            <w:r>
+              <w:t xml:space="preserve">a </w:t>
+            </w:r>
+            <w:r>
+              <w:t xml:space="preserve">single key </w:t>
+            </w:r>
+            <w:r>
+              <w:t>business entity</w:t>
+            </w:r>
+            <w:r>
+              <w:t xml:space="preserve"> and the parent parameter </w:t>
+            </w:r>
+            <w:r>
+              <w:t xml:space="preserve">should be </w:t>
+            </w:r>
+            <w:r>
+              <w:t>a control, not a callback function.</w:t>
+            </w:r>
+          </w:p>
+          <w:p>
+            <w:pPr>
+              <w:pStyle w:val="SAGEBullet1"/>
+            </w:pPr>
+            <w:r>
+              <w:rPr>
+                <w:b/>
+                <w:color w:val="000000"/>
+              </w:rPr>
+              <w:t>optionalFieldBindings</w:t>
+            </w:r>
+            <w:r>
+              <w:rPr>
+                <w:b/>
+                <w:color w:val="000000"/>
+              </w:rPr>
+              <w:t xml:space="preserve"> </w:t>
+            </w:r>
+            <w:r>
+              <w:rPr>
+                <w:color w:val="000000"/>
+              </w:rPr>
+              <w:t>(Optional)</w:t>
+            </w:r>
+          </w:p>
+          <w:p>
+            <w:pPr>
+              <w:pStyle w:val="SAGEBullet1"/>
+              <w:numPr>
+                <w:ilvl w:val="1"/>
+                <w:numId w:val="4"/>
+              </w:numPr>
+            </w:pPr>
+            <w:r>
+              <w:t>When set</w:t>
+            </w:r>
+            <w:r>
+              <w:t xml:space="preserve">, optional fields will be included in the filter (i.e. </w:t>
+            </w:r>
+            <w:r>
+              <w:rPr>
+                <w:color w:val="000000"/>
+              </w:rPr>
+              <w:t>“</w:t>
+            </w:r>
+            <w:r>
+              <w:rPr>
+                <w:color w:val="000000"/>
+                <w:u w:val="single"/>
+              </w:rPr>
+              <w:t>AP0407,AP0500[0]</w:t>
+            </w:r>
+            <w:r>
+              <w:rPr>
+                <w:color w:val="000000"/>
+              </w:rPr>
+              <w:t>”</w:t>
+            </w:r>
+          </w:p>
+          <w:p>
+            <w:pPr>
+              <w:pStyle w:val="SAGEBullet1"/>
+              <w:rPr>
+                <w:b/>
+              </w:rPr>
+            </w:pPr>
+            <w:r>
+              <w:rPr>
+                <w:b/>
+              </w:rPr>
+              <w:t>ReinterpretInitKeyValues</w:t>
+            </w:r>
+            <w:r>
+              <w:rPr>
+                <w:b/>
+              </w:rPr>
+              <w:t xml:space="preserve"> </w:t>
+            </w:r>
+            <w:r>
+              <w:t>(Optional)</w:t>
+            </w:r>
+          </w:p>
+          <w:p>
+            <w:pPr>
+              <w:pStyle w:val="SAGEBullet1"/>
+              <w:numPr>
+                <w:ilvl w:val="1"/>
+                <w:numId w:val="4"/>
+              </w:numPr>
+            </w:pPr>
+            <w:r>
+              <w:t>Default to true</w:t>
+            </w:r>
+          </w:p>
+          <w:p>
+            <w:pPr>
+              <w:pStyle w:val="SAGEBullet1"/>
+              <w:numPr>
+                <w:ilvl w:val="1"/>
+                <w:numId w:val="4"/>
+              </w:numPr>
+            </w:pPr>
+            <w:r>
+              <w:t>When set to true</w:t>
+            </w:r>
+          </w:p>
+          <w:p>
+            <w:pPr>
+              <w:pStyle w:val="SAGEBullet1"/>
+              <w:numPr>
+                <w:ilvl w:val="2"/>
+                <w:numId w:val="4"/>
+              </w:numPr>
+            </w:pPr>
+            <w:r>
+              <w:t>Sets the initial key values to the ACCPAC business entity</w:t>
+            </w:r>
+          </w:p>
+          <w:p>
+            <w:pPr>
+              <w:pStyle w:val="SAGEBullet1"/>
+              <w:numPr>
+                <w:ilvl w:val="2"/>
+                <w:numId w:val="4"/>
+              </w:numPr>
+            </w:pPr>
+            <w:r>
+              <w:t>Gets the value back</w:t>
+            </w:r>
+          </w:p>
+          <w:p>
+            <w:pPr>
+              <w:pStyle w:val="SAGEBullet1"/>
+              <w:numPr>
+                <w:ilvl w:val="2"/>
+                <w:numId w:val="4"/>
+              </w:numPr>
+            </w:pPr>
+            <w:r>
+              <w:t>Uses the returned value to construct the filter to calculate page count.</w:t>
+            </w:r>
+          </w:p>
+        </w:tc>
+      </w:tr>
+      <w:tr>
+        <w:tc>
+          <w:tcPr>
+            <w:tcW w:w="1795" w:type="dxa"/>
+          </w:tcPr>
+          <w:p>
+            <w:pPr>
+              <w:pStyle w:val="SAGETitleDate"/>
+              <w:jc w:val="center"/>
+              <w:rPr>
+                <w:b/>
+                <w:color w:val="7030A0"/>
+              </w:rPr>
+            </w:pPr>
+          </w:p>
+        </w:tc>
+        <w:tc>
+          <w:tcPr>
+            <w:tcW w:w="1890" w:type="dxa"/>
+          </w:tcPr>
+          <w:p>
+            <w:pPr>
+              <w:pStyle w:val="SAGETitleDate"/>
+              <w:jc w:val="center"/>
+              <w:rPr>
+                <w:b/>
+                <w:i/>
+                <w:color w:val="auto"/>
+              </w:rPr>
+            </w:pPr>
+            <w:r>
+              <w:rPr>
+                <w:b/>
+                <w:i/>
+                <w:color w:val="auto"/>
+              </w:rPr>
+              <w:t>on</w:t>
+            </w:r>
+            <w:r>
+              <w:rPr>
+                <w:b/>
+                <w:i/>
+                <w:color w:val="auto"/>
+              </w:rPr>
+              <w:t>Success</w:t>
+            </w:r>
+            <w:r>
+              <w:rPr>
+                <w:b/>
+                <w:i/>
+                <w:color w:val="auto"/>
+              </w:rPr>
+              <w:t>Callback</w:t>
+            </w:r>
+          </w:p>
+        </w:tc>
+        <w:tc>
+          <w:tcPr>
+            <w:tcW w:w="5523" w:type="dxa"/>
+          </w:tcPr>
+          <w:p>
+            <w:pPr>
+              <w:pStyle w:val="SAGEBodyText"/>
+            </w:pPr>
+            <w:r>
+              <w:t xml:space="preserve">(Optional) A callback function if the developer wishes to be notified when the </w:t>
+            </w:r>
+            <w:r>
+              <w:t>select</w:t>
+            </w:r>
+            <w:bookmarkStart w:id="16" w:name="_GoBack"/>
+            <w:bookmarkEnd w:id="16"/>
+            <w:r>
+              <w:t xml:space="preserve"> button is selected</w:t>
+            </w:r>
+          </w:p>
+        </w:tc>
+      </w:tr>
+      <w:tr>
+        <w:tc>
+          <w:tcPr>
+            <w:tcW w:w="1795" w:type="dxa"/>
+          </w:tcPr>
+          <w:p>
+            <w:pPr>
+              <w:pStyle w:val="SAGETitleDate"/>
+              <w:jc w:val="center"/>
+              <w:rPr>
+                <w:b/>
+                <w:color w:val="7030A0"/>
+              </w:rPr>
+            </w:pPr>
+          </w:p>
+        </w:tc>
+        <w:tc>
+          <w:tcPr>
+            <w:tcW w:w="1890" w:type="dxa"/>
+          </w:tcPr>
+          <w:p>
+            <w:pPr>
+              <w:pStyle w:val="SAGETitleDate"/>
+              <w:jc w:val="center"/>
+              <w:rPr>
+                <w:b/>
+                <w:i/>
+                <w:color w:val="auto"/>
+              </w:rPr>
+            </w:pPr>
+            <w:r>
+              <w:rPr>
+                <w:b/>
+                <w:i/>
+                <w:color w:val="auto"/>
+              </w:rPr>
+              <w:t>onCancelCallback</w:t>
+            </w:r>
+          </w:p>
+        </w:tc>
+        <w:tc>
+          <w:tcPr>
+            <w:tcW w:w="5523" w:type="dxa"/>
+          </w:tcPr>
+          <w:p>
+            <w:pPr>
+              <w:pStyle w:val="SAGEBodyText"/>
+            </w:pPr>
+            <w:r>
+              <w:t>(Optional) A callback function if the developer wishes to be notified when the cancel button is selected</w:t>
+            </w:r>
+          </w:p>
+        </w:tc>
+      </w:tr>
+      <w:tr>
+        <w:tc>
+          <w:tcPr>
+            <w:tcW w:w="1795" w:type="dxa"/>
+          </w:tcPr>
+          <w:p>
+            <w:pPr>
+              <w:pStyle w:val="SAGETitleDate"/>
+              <w:jc w:val="center"/>
+              <w:rPr>
+                <w:b/>
+                <w:color w:val="7030A0"/>
+              </w:rPr>
+            </w:pPr>
+          </w:p>
+        </w:tc>
+        <w:tc>
+          <w:tcPr>
+            <w:tcW w:w="1890" w:type="dxa"/>
+          </w:tcPr>
+          <w:p>
+            <w:pPr>
+              <w:pStyle w:val="SAGETitleDate"/>
+              <w:jc w:val="center"/>
+              <w:rPr>
+                <w:b/>
+                <w:i/>
+                <w:color w:val="auto"/>
+              </w:rPr>
+            </w:pPr>
+            <w:r>
+              <w:rPr>
+                <w:b/>
+                <w:i/>
+                <w:color w:val="auto"/>
+              </w:rPr>
+              <w:t>filterAction</w:t>
+            </w:r>
+          </w:p>
+        </w:tc>
+        <w:tc>
+          <w:tcPr>
+            <w:tcW w:w="5523" w:type="dxa"/>
+          </w:tcPr>
+          <w:p>
+            <w:pPr>
+              <w:pStyle w:val="SAGEBodyText"/>
+            </w:pPr>
+            <w:r>
+              <w:t>An optional action that will be called when the finder is loaded. If provide the action must return a string containing the filter to be applied</w:t>
+            </w:r>
+          </w:p>
+        </w:tc>
+      </w:tr>
+      <w:tr>
+        <w:tc>
+          <w:tcPr>
+            <w:tcW w:w="1795" w:type="dxa"/>
+          </w:tcPr>
+          <w:p>
+            <w:pPr>
+              <w:pStyle w:val="SAGETitleDate"/>
+              <w:jc w:val="center"/>
+              <w:rPr>
+                <w:b/>
+                <w:color w:val="7030A0"/>
+              </w:rPr>
+            </w:pPr>
+          </w:p>
+        </w:tc>
+        <w:tc>
+          <w:tcPr>
+            <w:tcW w:w="1890" w:type="dxa"/>
+          </w:tcPr>
+          <w:p>
+            <w:pPr>
+              <w:pStyle w:val="SAGETitleDate"/>
+              <w:jc w:val="center"/>
+              <w:rPr>
+                <w:b/>
+                <w:i/>
+                <w:color w:val="auto"/>
+              </w:rPr>
+            </w:pPr>
+            <w:r>
+              <w:rPr>
+                <w:b/>
+                <w:i/>
+                <w:color w:val="auto"/>
+              </w:rPr>
+              <w:t>height</w:t>
+            </w:r>
+          </w:p>
+        </w:tc>
+        <w:tc>
+          <w:tcPr>
+            <w:tcW w:w="5523" w:type="dxa"/>
+          </w:tcPr>
+          <w:p>
+            <w:pPr>
+              <w:pStyle w:val="SAGEBodyText"/>
+            </w:pPr>
+            <w:r>
+              <w:t>(Optional) The developer may specify the height of the finder screen</w:t>
+            </w:r>
+          </w:p>
+        </w:tc>
+      </w:tr>
+      <w:tr>
+        <w:tc>
+          <w:tcPr>
+            <w:tcW w:w="1795" w:type="dxa"/>
+          </w:tcPr>
+          <w:p>
+            <w:pPr>
+              <w:pStyle w:val="SAGETitleDate"/>
+              <w:jc w:val="center"/>
+              <w:rPr>
+                <w:b/>
+                <w:color w:val="7030A0"/>
+              </w:rPr>
+            </w:pPr>
+          </w:p>
+        </w:tc>
+        <w:tc>
+          <w:tcPr>
+            <w:tcW w:w="1890" w:type="dxa"/>
+          </w:tcPr>
+          <w:p>
+            <w:pPr>
+              <w:pStyle w:val="SAGETitleDate"/>
+              <w:jc w:val="center"/>
+              <w:rPr>
+                <w:b/>
+                <w:i/>
+                <w:color w:val="auto"/>
+              </w:rPr>
+            </w:pPr>
+            <w:r>
+              <w:rPr>
+                <w:b/>
+                <w:i/>
+                <w:color w:val="auto"/>
+              </w:rPr>
+              <w:t>top</w:t>
+            </w:r>
+          </w:p>
+        </w:tc>
+        <w:tc>
+          <w:tcPr>
+            <w:tcW w:w="5523" w:type="dxa"/>
+          </w:tcPr>
+          <w:p>
+            <w:pPr>
+              <w:pStyle w:val="SAGEBodyText"/>
+            </w:pPr>
+            <w:r>
+              <w:t>(Optional) the developer may specify the top location for the finder screen</w:t>
+            </w:r>
+          </w:p>
+        </w:tc>
+      </w:tr>
+      <w:tr>
+        <w:tc>
+          <w:tcPr>
+            <w:tcW w:w="1795" w:type="dxa"/>
+          </w:tcPr>
+          <w:p>
+            <w:pPr>
+              <w:pStyle w:val="SAGETitleDate"/>
+              <w:jc w:val="center"/>
+              <w:rPr>
+                <w:b/>
+                <w:color w:val="7030A0"/>
+              </w:rPr>
+            </w:pPr>
+            <w:r>
+              <w:rPr>
+                <w:b/>
+                <w:color w:val="7030A0"/>
+              </w:rPr>
+              <w:t>Returns</w:t>
+            </w:r>
+          </w:p>
+        </w:tc>
+        <w:tc>
+          <w:tcPr>
+            <w:tcW w:w="7413" w:type="dxa"/>
+            <w:gridSpan w:val="2"/>
+          </w:tcPr>
+          <w:p>
+            <w:pPr>
+              <w:pStyle w:val="SAGEBodyText"/>
+            </w:pPr>
+            <w:r>
+              <w:t>None</w:t>
+            </w:r>
+          </w:p>
+        </w:tc>
+      </w:tr>
+      <w:tr>
+        <w:tc>
+          <w:tcPr>
+            <w:tcW w:w="1795" w:type="dxa"/>
+          </w:tcPr>
+          <w:p>
+            <w:pPr>
+              <w:pStyle w:val="SAGETitleDate"/>
+              <w:jc w:val="center"/>
+              <w:rPr>
+                <w:b/>
+                <w:color w:val="7030A0"/>
+              </w:rPr>
+            </w:pPr>
+            <w:r>
+              <w:rPr>
+                <w:b/>
+                <w:color w:val="7030A0"/>
+              </w:rPr>
+              <w:t>Example</w:t>
+            </w:r>
+          </w:p>
+        </w:tc>
+        <w:tc>
+          <w:tcPr>
+            <w:tcW w:w="7413" w:type="dxa"/>
+            <w:gridSpan w:val="2"/>
+          </w:tcPr>
+          <w:p>
+            <w:pPr>
+              <w:pStyle w:val="SAGEBodyText"/>
+            </w:pPr>
+            <w:r>
+              <w:t>See Example section</w:t>
+            </w:r>
+          </w:p>
+        </w:tc>
+      </w:tr>
+    </w:tbl>
+    <w:p>
+      <w:pPr>
+        <w:pStyle w:val="SAGEBodyText"/>
+        <w:rPr>
+          <w:b/>
+          <w:i/>
+          <w:color w:val="27A2C9"/>
+        </w:rPr>
+      </w:pPr>
+    </w:p>
+    <w:p>
+      <w:pPr>
+        <w:pStyle w:val="SAGEBodyText"/>
+        <w:rPr>
+          <w:b/>
+          <w:i/>
+          <w:color w:val="27A2C9"/>
+        </w:rPr>
+      </w:pPr>
+    </w:p>
+    <w:p>
+      <w:pPr>
         <w:pStyle w:val="SAGEHeading1"/>
         <w:framePr w:h="1306" w:hRule="exact" w:wrap="around"/>
       </w:pPr>
@@ -6417,25 +7740,7 @@
           <w:sz w:val="18"/>
           <w:szCs w:val="18"/>
         </w:rPr>
-        <w:t>"</w:t>
-      </w:r>
-      <w:proofErr w:type="spellStart"/>
-      <w:r>
-        <w:rPr>
-          <w:color w:val="C00000"/>
-          <w:sz w:val="18"/>
-          <w:szCs w:val="18"/>
-        </w:rPr>
-        <w:t>btnEmployeeNumberFinder</w:t>
-      </w:r>
-      <w:proofErr w:type="spellEnd"/>
-      <w:r>
-        <w:rPr>
-          <w:color w:val="C00000"/>
-          <w:sz w:val="18"/>
-          <w:szCs w:val="18"/>
-        </w:rPr>
-        <w:t>"</w:t>
+        <w:t>"btnEmployeeNumberFinder"</w:t>
       </w:r>
       <w:r>
         <w:rPr>
@@ -6682,10 +7987,7 @@
       <w:bookmarkStart w:id="23" w:name="_Toc7620560"/>
       <w:r>
         <w:lastRenderedPageBreak/>
-        <w:t>F</w:t>
-      </w:r>
-      <w:r>
-        <w:t>uture Considerations</w:t>
+        <w:t>Future Considerations</w:t>
       </w:r>
       <w:bookmarkEnd w:id="23"/>
     </w:p>
@@ -6736,37 +8038,7 @@
         </w:numPr>
       </w:pPr>
       <w:r>
-        <w:t xml:space="preserve">This is a preexisting </w:t>
-      </w:r>
-      <w:r>
-        <w:t>defect</w:t>
-      </w:r>
-      <w:r>
-        <w:t xml:space="preserve"> in the CSFND view that has yet to be </w:t>
-      </w:r>
-      <w:r>
-        <w:t>addressed</w:t>
-      </w:r>
-      <w:r>
-        <w:t xml:space="preserve">. </w:t>
-      </w:r>
-      <w:r>
-        <w:t>T</w:t>
-      </w:r>
-      <w:r>
-        <w:t xml:space="preserve">he </w:t>
-      </w:r>
-      <w:r>
-        <w:t>desktop</w:t>
-      </w:r>
-      <w:r>
-        <w:t xml:space="preserve"> finder doesn’t need to show page count if optional field is included so it always return</w:t>
-      </w:r>
-      <w:r>
-        <w:t>s</w:t>
-      </w:r>
-      <w:r>
-        <w:t xml:space="preserve"> 0. </w:t>
+        <w:t xml:space="preserve">This is a preexisting defect in the CSFND view that has yet to be addressed. The desktop finder doesn’t need to show page count if optional field is included so it always returns 0. </w:t>
       </w:r>
       <w:r>
         <w:br/>
@@ -6789,13 +8061,7 @@
         </w:numPr>
       </w:pPr>
       <w:r>
-        <w:t xml:space="preserve">This is a request from </w:t>
-      </w:r>
-      <w:r>
-        <w:t>partners</w:t>
-      </w:r>
-      <w:r>
-        <w:t>.</w:t>
+        <w:t>This is a request from partners.</w:t>
       </w:r>
       <w:r>
         <w:br/>
@@ -6830,21 +8096,7 @@
         </w:numPr>
       </w:pPr>
       <w:r>
-        <w:t xml:space="preserve">Currently, to show a typical edit control on a web page (like the one below), a </w:t>
-      </w:r>
-      <w:r>
-        <w:t>developer</w:t>
-      </w:r>
-      <w:r>
-        <w:t xml:space="preserve"> has to define 4 different ids for each </w:t>
-      </w:r>
-      <w:proofErr w:type="gramStart"/>
-      <w:r>
-        <w:t>element, and</w:t>
-      </w:r>
-      <w:proofErr w:type="gramEnd"/>
-      <w:r>
-        <w:t xml:space="preserve"> write 4 lines of Razor view code. This not only makes the code more complex, it also makes customization harder as the customization has to manage 4 separate components instead of just one for this control.</w:t>
+        <w:t>Currently, to show a typical edit control on a web page (like the one below), a developer has to define 4 different ids for each element, and write 4 lines of Razor view code. This not only makes the code more complex, it also makes customization harder as the customization has to manage 4 separate components instead of just one for this control.</w:t>
       </w:r>
       <w:r>
         <w:br/>
@@ -7581,7 +8833,7 @@
       <w:rPr>
         <w:noProof/>
       </w:rPr>
-      <w:t>Future Considerations</w:t>
+      <w:t>Examples</w:t>
     </w:r>
     <w:r>
       <w:rPr>
@@ -7636,7 +8888,7 @@
         <v:path o:extrusionok="f" gradientshapeok="t" o:connecttype="rect"/>
         <o:lock v:ext="edit" aspectratio="t"/>
       </v:shapetype>
-      <v:shape id="_x0000_i1234" type="#_x0000_t75" style="width:21.75pt;height:21.75pt" o:bullet="t">
+      <v:shape id="_x0000_i1029" type="#_x0000_t75" style="width:21.75pt;height:21.75pt" o:bullet="t">
         <v:imagedata r:id="rId1" o:title="clip_image001"/>
       </v:shape>
     </w:pict>
@@ -11630,7 +12882,7 @@
       </w:pPr>
     </w:pPrDefault>
   </w:docDefaults>
-  <w:latentStyles w:defLockedState="0" w:defUIPriority="99" w:defSemiHidden="0" w:defUnhideWhenUsed="0" w:defQFormat="0" w:count="376">
+  <w:latentStyles w:defLockedState="0" w:defUIPriority="99" w:defSemiHidden="0" w:defUnhideWhenUsed="0" w:defQFormat="0" w:count="377">
     <w:lsdException w:name="Normal" w:uiPriority="0"/>
     <w:lsdException w:name="heading 1" w:uiPriority="9"/>
     <w:lsdException w:name="heading 2" w:semiHidden="1" w:uiPriority="9" w:unhideWhenUsed="1"/>
@@ -11736,7 +12988,6 @@
     <w:lsdException w:name="HTML Sample" w:semiHidden="1" w:unhideWhenUsed="1"/>
     <w:lsdException w:name="HTML Typewriter" w:semiHidden="1" w:unhideWhenUsed="1"/>
     <w:lsdException w:name="HTML Variable" w:semiHidden="1" w:unhideWhenUsed="1"/>
-    <w:lsdException w:name="Normal Table" w:semiHidden="1" w:unhideWhenUsed="1"/>
     <w:lsdException w:name="annotation subject" w:semiHidden="1" w:unhideWhenUsed="1"/>
     <w:lsdException w:name="No List" w:semiHidden="1" w:unhideWhenUsed="1"/>
     <w:lsdException w:name="Outline List 1" w:semiHidden="1" w:unhideWhenUsed="1"/>
@@ -11783,10 +13034,8 @@
     <w:lsdException w:name="Table Subtle 2" w:semiHidden="1" w:unhideWhenUsed="1"/>
     <w:lsdException w:name="Table Web 1" w:semiHidden="1" w:unhideWhenUsed="1"/>
     <w:lsdException w:name="Table Web 2" w:semiHidden="1" w:unhideWhenUsed="1"/>
-    <w:lsdException w:name="Table Web 3" w:semiHidden="1" w:unhideWhenUsed="1"/>
     <w:lsdException w:name="Balloon Text" w:semiHidden="1" w:unhideWhenUsed="1"/>
     <w:lsdException w:name="Table Grid" w:uiPriority="59"/>
-    <w:lsdException w:name="Table Theme" w:semiHidden="1" w:unhideWhenUsed="1"/>
     <w:lsdException w:name="Placeholder Text" w:semiHidden="1"/>
     <w:lsdException w:name="No Spacing" w:uiPriority="1"/>
     <w:lsdException w:name="Light Shading" w:uiPriority="60"/>
@@ -12007,6 +13256,7 @@
     <w:lsdException w:name="Hashtag" w:semiHidden="1" w:unhideWhenUsed="1"/>
     <w:lsdException w:name="Unresolved Mention" w:semiHidden="1" w:unhideWhenUsed="1"/>
     <w:lsdException w:name="Smart Link" w:semiHidden="1" w:unhideWhenUsed="1"/>
+    <w:lsdException w:name="Smart Link Error" w:semiHidden="1" w:unhideWhenUsed="1"/>
   </w:latentStyles>
   <w:style w:type="paragraph" w:default="1" w:styleId="Normal">
     <w:name w:val="Normal"/>
@@ -28441,7 +29691,7 @@
 </file>
 
 <file path=customXml/itemProps1.xml><?xml version="1.0" encoding="utf-8"?>
-<ds:datastoreItem xmlns:ds="http://schemas.openxmlformats.org/officeDocument/2006/customXml" ds:itemID="{6D74B7BC-31AF-4E59-891B-97EC021C04D0}">
+<ds:datastoreItem xmlns:ds="http://schemas.openxmlformats.org/officeDocument/2006/customXml" ds:itemID="{45D03F12-183A-4761-B77A-F80CB37249D3}">
   <ds:schemaRefs>
     <ds:schemaRef ds:uri="http://schemas.openxmlformats.org/officeDocument/2006/bibliography"/>
   </ds:schemaRefs>

</xml_diff>

<commit_message>
[V1U:B-110438] Update finder document for URL parameter
</commit_message>
<xml_diff>
--- a/docs/development/Sage300SDK_FinderArchitecture.docx
+++ b/docs/development/Sage300SDK_FinderArchitecture.docx
@@ -45,13 +45,16 @@
         </w:sectPr>
       </w:pPr>
       <w:r>
-        <w:t>December</w:t>
+        <w:t>January</w:t>
       </w:r>
       <w:r>
         <w:t xml:space="preserve"> 20</w:t>
       </w:r>
       <w:r>
-        <w:t>20</w:t>
+        <w:t>2</w:t>
+      </w:r>
+      <w:r>
+        <w:t>1</w:t>
       </w:r>
     </w:p>
     <w:p>
@@ -71,7 +74,10 @@
         <w:t xml:space="preserve">Copyright © </w:t>
       </w:r>
       <w:r>
-        <w:t>2020</w:t>
+        <w:t>202</w:t>
+      </w:r>
+      <w:r>
+        <w:t>1</w:t>
       </w:r>
       <w:r>
         <w:t xml:space="preserve"> The Sage Group plc or its licensors. All rights reserved.</w:t>
@@ -3942,30 +3948,24 @@
                 <w:ilvl w:val="1"/>
                 <w:numId w:val="4"/>
               </w:numPr>
-              <w:rPr>
-                <w:b/>
-                <w:bCs/>
-              </w:rPr>
             </w:pPr>
             <w:r>
-              <w:t>Overwrites the default end point to specific path</w:t>
-            </w:r>
-          </w:p>
-          <w:p>
-            <w:pPr>
-              <w:pStyle w:val="SAGEBullet1"/>
-            </w:pPr>
-            <w:proofErr w:type="spellStart"/>
-            <w:r>
-              <w:rPr>
-                <w:b/>
-                <w:bCs/>
-              </w:rPr>
-              <w:t>pageSize</w:t>
-            </w:r>
-            <w:proofErr w:type="spellEnd"/>
-            <w:r>
-              <w:t xml:space="preserve"> (Optional)</w:t>
+              <w:t>An array that s</w:t>
+            </w:r>
+            <w:r>
+              <w:t>et</w:t>
+            </w:r>
+            <w:r>
+              <w:t>s</w:t>
+            </w:r>
+            <w:r>
+              <w:t xml:space="preserve"> </w:t>
+            </w:r>
+            <w:r>
+              <w:t>a</w:t>
+            </w:r>
+            <w:r>
+              <w:t xml:space="preserve"> path to override the default entry point.</w:t>
             </w:r>
           </w:p>
           <w:p>
@@ -3978,6 +3978,74 @@
             </w:pPr>
             <w:r>
               <w:lastRenderedPageBreak/>
+              <w:t>The URL array contains three elements: module, controller, and action (</w:t>
+            </w:r>
+            <w:proofErr w:type="gramStart"/>
+            <w:r>
+              <w:t>i.e.</w:t>
+            </w:r>
+            <w:proofErr w:type="gramEnd"/>
+            <w:r>
+              <w:t xml:space="preserve"> url: ["CS", "</w:t>
+            </w:r>
+            <w:proofErr w:type="spellStart"/>
+            <w:r>
+              <w:t>TaxGroupViewFinder</w:t>
+            </w:r>
+            <w:proofErr w:type="spellEnd"/>
+            <w:r>
+              <w:t>", "Find"]).</w:t>
+            </w:r>
+          </w:p>
+          <w:p>
+            <w:pPr>
+              <w:pStyle w:val="SAGEBullet1"/>
+              <w:numPr>
+                <w:ilvl w:val="1"/>
+                <w:numId w:val="4"/>
+              </w:numPr>
+            </w:pPr>
+            <w:r>
+              <w:t>Used when the finder requires logic before initial load (</w:t>
+            </w:r>
+            <w:proofErr w:type="gramStart"/>
+            <w:r>
+              <w:t>i.e.</w:t>
+            </w:r>
+            <w:proofErr w:type="gramEnd"/>
+            <w:r>
+              <w:t xml:space="preserve"> showing/hiding the multicurrency column depending on the user’s company)</w:t>
+            </w:r>
+            <w:r>
+              <w:t>.</w:t>
+            </w:r>
+          </w:p>
+          <w:p>
+            <w:pPr>
+              <w:pStyle w:val="SAGEBullet1"/>
+            </w:pPr>
+            <w:proofErr w:type="spellStart"/>
+            <w:r>
+              <w:rPr>
+                <w:b/>
+                <w:bCs/>
+              </w:rPr>
+              <w:t>pageSize</w:t>
+            </w:r>
+            <w:proofErr w:type="spellEnd"/>
+            <w:r>
+              <w:t xml:space="preserve"> (Optional)</w:t>
+            </w:r>
+          </w:p>
+          <w:p>
+            <w:pPr>
+              <w:pStyle w:val="SAGEBullet1"/>
+              <w:numPr>
+                <w:ilvl w:val="1"/>
+                <w:numId w:val="4"/>
+              </w:numPr>
+            </w:pPr>
+            <w:r>
               <w:t>Default to 5</w:t>
             </w:r>
           </w:p>
@@ -4700,7 +4768,6 @@
               </w:rPr>
             </w:pPr>
             <w:r>
-              <w:lastRenderedPageBreak/>
               <w:t xml:space="preserve">If it is a </w:t>
             </w:r>
             <w:r>
@@ -5041,6 +5108,7 @@
               </w:numPr>
             </w:pPr>
             <w:r>
+              <w:lastRenderedPageBreak/>
               <w:t>Sets</w:t>
             </w:r>
             <w:r>
@@ -5135,7 +5203,6 @@
               </w:numPr>
             </w:pPr>
             <w:r>
-              <w:lastRenderedPageBreak/>
               <w:t xml:space="preserve">When set to </w:t>
             </w:r>
             <w:r>
@@ -5483,6 +5550,7 @@
               </w:numPr>
             </w:pPr>
             <w:r>
+              <w:lastRenderedPageBreak/>
               <w:t xml:space="preserve">Sets additional initial values for the business entity that requires Process call </w:t>
             </w:r>
           </w:p>
@@ -5920,12 +5988,12 @@
       <w:pPr>
         <w:pStyle w:val="SAGEHeading2"/>
       </w:pPr>
-      <w:bookmarkStart w:id="18" w:name="_Toc7620555"/>
-      <w:bookmarkStart w:id="19" w:name="_Toc7620557"/>
+      <w:bookmarkStart w:id="18" w:name="_Toc7620557"/>
+      <w:bookmarkStart w:id="19" w:name="_Toc7620555"/>
       <w:r>
         <w:t>AR Refund Entry</w:t>
       </w:r>
-      <w:bookmarkEnd w:id="19"/>
+      <w:bookmarkEnd w:id="18"/>
     </w:p>
     <w:p>
       <w:pPr>
@@ -6716,7 +6784,7 @@
         <w:pStyle w:val="SAGEHeading2"/>
       </w:pPr>
       <w:bookmarkStart w:id="20" w:name="_Toc7620556"/>
-      <w:bookmarkEnd w:id="18"/>
+      <w:bookmarkEnd w:id="19"/>
       <w:r>
         <w:t>IC Price List Code</w:t>
       </w:r>
@@ -8018,7 +8086,7 @@
           <w:sz w:val="18"/>
           <w:szCs w:val="18"/>
         </w:rPr>
-        <w:t xml:space="preserve"> onOk</w:t>
+        <w:t xml:space="preserve"> </w:t>
       </w:r>
       <w:proofErr w:type="spellStart"/>
       <w:r>
@@ -8027,7 +8095,7 @@
           <w:sz w:val="18"/>
           <w:szCs w:val="18"/>
         </w:rPr>
-        <w:t>Callback</w:t>
+        <w:t>onOkCallback</w:t>
       </w:r>
       <w:proofErr w:type="spellEnd"/>
       <w:r>
@@ -11234,6 +11302,7 @@
               <w:docPartUnique/>
             </w:docPartObj>
           </w:sdtPr>
+          <w:sdtEndPr/>
           <w:sdtContent>
             <w:p>
               <w:pPr>
@@ -11402,6 +11471,7 @@
               <w:docPartUnique/>
             </w:docPartObj>
           </w:sdtPr>
+          <w:sdtEndPr/>
           <w:sdtContent>
             <w:p>
               <w:pPr>
@@ -11635,7 +11705,7 @@
       <w:rPr>
         <w:noProof/>
       </w:rPr>
-      <w:t>Future Considerations</w:t>
+      <w:t>Interface</w:t>
     </w:r>
     <w:r>
       <w:rPr>
@@ -11690,7 +11760,7 @@
         <v:path o:extrusionok="f" gradientshapeok="t" o:connecttype="rect"/>
         <o:lock v:ext="edit" aspectratio="t"/>
       </v:shapetype>
-      <v:shape id="_x0000_i1047" type="#_x0000_t75" style="width:19.8pt;height:19.8pt" o:bullet="t">
+      <v:shape id="_x0000_i1042" type="#_x0000_t75" style="width:19.8pt;height:19.8pt" o:bullet="t">
         <v:imagedata r:id="rId1" o:title="clip_image001"/>
       </v:shape>
     </w:pict>

</xml_diff>